<commit_message>
update chapter 1-3 file
</commit_message>
<xml_diff>
--- a/Chapter-3.docx
+++ b/Chapter-3.docx
@@ -7222,7 +7222,30 @@
           <w:sz w:val="24"/>
           <w:szCs w:val="24"/>
         </w:rPr>
-        <w:t xml:space="preserve">Figure 1. </w:t>
+        <w:t xml:space="preserve">Figure </w:t>
+      </w:r>
+      <w:r>
+        <w:rPr>
+          <w:rFonts w:hint="default" w:ascii="Times New Roman" w:hAnsi="Times New Roman" w:eastAsia="Times New Roman" w:cs="Times New Roman"/>
+          <w:bCs/>
+          <w:i/>
+          <w:iCs/>
+          <w:sz w:val="24"/>
+          <w:szCs w:val="24"/>
+          <w:lang w:val="en-US"/>
+        </w:rPr>
+        <w:t>4</w:t>
+      </w:r>
+      <w:r>
+        <w:rPr>
+          <w:rFonts w:ascii="Times New Roman" w:hAnsi="Times New Roman" w:eastAsia="Times New Roman" w:cs="Times New Roman"/>
+          <w:bCs/>
+          <w:i/>
+          <w:iCs/>
+          <w:sz w:val="24"/>
+          <w:szCs w:val="24"/>
+        </w:rPr>
+        <w:t xml:space="preserve">. </w:t>
       </w:r>
       <w:r>
         <w:rPr>
@@ -7380,24 +7403,38 @@
         <w:jc w:val="both"/>
         <w:rPr>
           <w:rFonts w:ascii="Times New Roman" w:hAnsi="Times New Roman" w:eastAsia="Segoe UI" w:cs="Times New Roman"/>
-          <w:color w:val="0D0D0D"/>
+          <w:color w:val="auto"/>
           <w:sz w:val="24"/>
           <w:szCs w:val="24"/>
-          <w:shd w:val="clear" w:color="auto" w:fill="FFFFFF"/>
+          <w:shd w:val="clear" w:color="auto" w:fill="auto"/>
         </w:rPr>
       </w:pPr>
     </w:p>
     <w:p>
       <w:pPr>
+        <w:keepNext w:val="0"/>
+        <w:keepLines w:val="0"/>
+        <w:pageBreakBefore w:val="0"/>
+        <w:widowControl/>
+        <w:kinsoku/>
+        <w:wordWrap/>
+        <w:overflowPunct/>
+        <w:topLinePunct w:val="0"/>
+        <w:autoSpaceDE/>
+        <w:autoSpaceDN/>
+        <w:bidi w:val="0"/>
+        <w:adjustRightInd/>
+        <w:snapToGrid/>
         <w:spacing w:after="0" w:line="480" w:lineRule="auto"/>
-        <w:ind w:firstLine="720"/>
+        <w:ind w:firstLine="0"/>
         <w:jc w:val="center"/>
+        <w:textAlignment w:val="auto"/>
         <w:rPr>
           <w:rFonts w:ascii="Times New Roman" w:hAnsi="Times New Roman" w:eastAsia="Segoe UI" w:cs="Times New Roman"/>
-          <w:color w:val="FF0000"/>
+          <w:color w:val="auto"/>
           <w:sz w:val="24"/>
           <w:szCs w:val="24"/>
-          <w:shd w:val="clear" w:color="auto" w:fill="FFFFFF"/>
+          <w:shd w:val="clear" w:color="auto" w:fill="auto"/>
         </w:rPr>
       </w:pPr>
       <w:r>
@@ -7405,20 +7442,45 @@
           <w:rFonts w:ascii="Times New Roman" w:hAnsi="Times New Roman" w:eastAsia="Segoe UI" w:cs="Times New Roman"/>
           <w:i/>
           <w:iCs/>
-          <w:color w:val="FF0000"/>
+          <w:color w:val="auto"/>
           <w:sz w:val="24"/>
           <w:szCs w:val="24"/>
-          <w:shd w:val="clear" w:color="auto" w:fill="FFFFFF"/>
-        </w:rPr>
-        <w:t xml:space="preserve">Figure --. </w:t>
+          <w:shd w:val="clear" w:color="auto" w:fill="auto"/>
+        </w:rPr>
+        <w:t xml:space="preserve">Figure </w:t>
       </w:r>
       <w:r>
         <w:rPr>
+          <w:rFonts w:hint="default" w:ascii="Times New Roman" w:hAnsi="Times New Roman" w:eastAsia="Segoe UI" w:cs="Times New Roman"/>
+          <w:i/>
+          <w:iCs/>
+          <w:color w:val="auto"/>
+          <w:sz w:val="24"/>
+          <w:szCs w:val="24"/>
+          <w:shd w:val="clear" w:color="auto" w:fill="auto"/>
+          <w:lang w:val="en-US"/>
+        </w:rPr>
+        <w:t>5</w:t>
+      </w:r>
+      <w:r>
+        <w:rPr>
           <w:rFonts w:ascii="Times New Roman" w:hAnsi="Times New Roman" w:eastAsia="Segoe UI" w:cs="Times New Roman"/>
-          <w:color w:val="FF0000"/>
+          <w:i/>
+          <w:iCs/>
+          <w:color w:val="auto"/>
           <w:sz w:val="24"/>
           <w:szCs w:val="24"/>
-          <w:shd w:val="clear" w:color="auto" w:fill="FFFFFF"/>
+          <w:shd w:val="clear" w:color="auto" w:fill="auto"/>
+        </w:rPr>
+        <w:t xml:space="preserve">. </w:t>
+      </w:r>
+      <w:r>
+        <w:rPr>
+          <w:rFonts w:ascii="Times New Roman" w:hAnsi="Times New Roman" w:eastAsia="Segoe UI" w:cs="Times New Roman"/>
+          <w:color w:val="auto"/>
+          <w:sz w:val="24"/>
+          <w:szCs w:val="24"/>
+          <w:shd w:val="clear" w:color="auto" w:fill="auto"/>
         </w:rPr>
         <w:t>Functional Decomposition Diagram of the Proposed System</w:t>
       </w:r>
@@ -7651,6 +7713,83 @@
             </a:graphic>
           </wp:inline>
         </w:drawing>
+      </w:r>
+    </w:p>
+    <w:p>
+      <w:pPr>
+        <w:keepNext w:val="0"/>
+        <w:keepLines w:val="0"/>
+        <w:pageBreakBefore w:val="0"/>
+        <w:widowControl/>
+        <w:kinsoku/>
+        <w:wordWrap/>
+        <w:overflowPunct/>
+        <w:topLinePunct w:val="0"/>
+        <w:autoSpaceDE/>
+        <w:autoSpaceDN/>
+        <w:bidi w:val="0"/>
+        <w:adjustRightInd/>
+        <w:snapToGrid/>
+        <w:spacing w:after="0" w:line="480" w:lineRule="auto"/>
+        <w:ind w:firstLine="0"/>
+        <w:jc w:val="center"/>
+        <w:textAlignment w:val="auto"/>
+        <w:rPr>
+          <w:rFonts w:hint="default" w:ascii="Times New Roman" w:hAnsi="Times New Roman" w:eastAsia="Segoe UI" w:cs="Times New Roman"/>
+          <w:color w:val="auto"/>
+          <w:sz w:val="24"/>
+          <w:szCs w:val="24"/>
+          <w:shd w:val="clear" w:color="auto" w:fill="auto"/>
+          <w:lang w:val="en-US"/>
+        </w:rPr>
+      </w:pPr>
+      <w:r>
+        <w:rPr>
+          <w:rFonts w:ascii="Times New Roman" w:hAnsi="Times New Roman" w:eastAsia="Segoe UI" w:cs="Times New Roman"/>
+          <w:i/>
+          <w:iCs/>
+          <w:color w:val="auto"/>
+          <w:sz w:val="24"/>
+          <w:szCs w:val="24"/>
+          <w:shd w:val="clear" w:color="auto" w:fill="auto"/>
+        </w:rPr>
+        <w:t xml:space="preserve">Figure </w:t>
+      </w:r>
+      <w:r>
+        <w:rPr>
+          <w:rFonts w:hint="default" w:ascii="Times New Roman" w:hAnsi="Times New Roman" w:eastAsia="Segoe UI" w:cs="Times New Roman"/>
+          <w:i/>
+          <w:iCs/>
+          <w:color w:val="auto"/>
+          <w:sz w:val="24"/>
+          <w:szCs w:val="24"/>
+          <w:shd w:val="clear" w:color="auto" w:fill="auto"/>
+          <w:lang w:val="en-US"/>
+        </w:rPr>
+        <w:t>6</w:t>
+      </w:r>
+      <w:r>
+        <w:rPr>
+          <w:rFonts w:ascii="Times New Roman" w:hAnsi="Times New Roman" w:eastAsia="Segoe UI" w:cs="Times New Roman"/>
+          <w:i/>
+          <w:iCs/>
+          <w:color w:val="auto"/>
+          <w:sz w:val="24"/>
+          <w:szCs w:val="24"/>
+          <w:shd w:val="clear" w:color="auto" w:fill="auto"/>
+        </w:rPr>
+        <w:t xml:space="preserve">. </w:t>
+      </w:r>
+      <w:r>
+        <w:rPr>
+          <w:rFonts w:hint="default" w:ascii="Times New Roman" w:hAnsi="Times New Roman" w:eastAsia="Segoe UI" w:cs="Times New Roman"/>
+          <w:color w:val="auto"/>
+          <w:sz w:val="24"/>
+          <w:szCs w:val="24"/>
+          <w:shd w:val="clear" w:color="auto" w:fill="auto"/>
+          <w:lang w:val="en-US"/>
+        </w:rPr>
+        <w:t>System Architecture of the proposed Application</w:t>
       </w:r>
     </w:p>
     <w:p>
@@ -9385,6 +9524,12 @@
                   <w:insideH w:val="single" w:color="auto" w:sz="4" w:space="0"/>
                   <w:insideV w:val="single" w:color="auto" w:sz="4" w:space="0"/>
                 </w:tblBorders>
+                <w:tblCellMar>
+                  <w:top w:w="0" w:type="dxa"/>
+                  <w:left w:w="108" w:type="dxa"/>
+                  <w:bottom w:w="0" w:type="dxa"/>
+                  <w:right w:w="108" w:type="dxa"/>
+                </w:tblCellMar>
               </w:tblPrEx>
               <w:trPr>
                 <w:trHeight w:val="791" w:hRule="atLeast"/>
@@ -9527,7 +9672,32 @@
           <w:sz w:val="24"/>
           <w:szCs w:val="24"/>
         </w:rPr>
-        <w:t xml:space="preserve">Figure --. </w:t>
+        <w:t xml:space="preserve">Figure </w:t>
+      </w:r>
+      <w:r>
+        <w:rPr>
+          <w:rFonts w:hint="default" w:ascii="Times New Roman" w:hAnsi="Times New Roman" w:eastAsia="Times New Roman" w:cs="Times New Roman"/>
+          <w:bCs/>
+          <w:i/>
+          <w:iCs/>
+          <w:kern w:val="2"/>
+          <w:sz w:val="24"/>
+          <w:szCs w:val="24"/>
+          <w:lang w:val="en-US"/>
+        </w:rPr>
+        <w:t>7</w:t>
+      </w:r>
+      <w:r>
+        <w:rPr>
+          <w:rFonts w:ascii="Times New Roman" w:hAnsi="Times New Roman" w:eastAsia="Times New Roman" w:cs="Times New Roman"/>
+          <w:bCs/>
+          <w:i/>
+          <w:iCs/>
+          <w:kern w:val="2"/>
+          <w:sz w:val="24"/>
+          <w:szCs w:val="24"/>
+        </w:rPr>
+        <w:t xml:space="preserve">. </w:t>
       </w:r>
       <w:r>
         <w:rPr>
@@ -9690,7 +9860,20 @@
           <w:sz w:val="24"/>
           <w:szCs w:val="24"/>
         </w:rPr>
-        <w:t>Figure 1</w:t>
+        <w:t xml:space="preserve">Figure </w:t>
+      </w:r>
+      <w:r>
+        <w:rPr>
+          <w:rFonts w:hint="default" w:ascii="Times New Roman" w:hAnsi="Times New Roman" w:cs="Times New Roman"/>
+          <w:b w:val="0"/>
+          <w:bCs w:val="0"/>
+          <w:i/>
+          <w:iCs/>
+          <w:sz w:val="24"/>
+          <w:szCs w:val="24"/>
+          <w:lang w:val="en-US"/>
+        </w:rPr>
+        <w:t>8</w:t>
       </w:r>
       <w:r>
         <w:rPr>
@@ -13618,51 +13801,8 @@
           <w:sz w:val="24"/>
           <w:szCs w:val="24"/>
         </w:rPr>
-        <w:t xml:space="preserve">After finalizing the Blood Link system, it will be presented to the Red Cross Muntinlupa Center for evaluation. If approved for implementation, the complete </w:t>
+        <w:t>After finalizing the Blood Link system, it will be presented to the Red Cross Muntinlupa Center for evaluation. If approved for implementation, the complete system and its documentation will be submitted to the Red Cross Muntinlupa Center for deployment.</w:t>
       </w:r>
-      <w:bookmarkStart w:id="1" w:name="_GoBack"/>
-      <w:bookmarkEnd w:id="1"/>
-      <w:r>
-        <w:rPr>
-          <w:rFonts w:ascii="Times New Roman" w:hAnsi="Times New Roman" w:eastAsia="Times New Roman"/>
-          <w:sz w:val="24"/>
-          <w:szCs w:val="24"/>
-        </w:rPr>
-        <w:t>system and its documentation will be submitted to the Red Cross Muntinlupa Center for deployment.</w:t>
-      </w:r>
-    </w:p>
-    <w:p>
-      <w:pPr>
-        <w:spacing w:after="0" w:line="480" w:lineRule="auto"/>
-        <w:jc w:val="both"/>
-        <w:rPr>
-          <w:rFonts w:ascii="Times New Roman" w:hAnsi="Times New Roman" w:eastAsia="Times New Roman"/>
-          <w:sz w:val="24"/>
-          <w:szCs w:val="24"/>
-        </w:rPr>
-      </w:pPr>
-    </w:p>
-    <w:p>
-      <w:pPr>
-        <w:spacing w:after="0" w:line="480" w:lineRule="auto"/>
-        <w:jc w:val="both"/>
-        <w:rPr>
-          <w:rFonts w:ascii="Times New Roman" w:hAnsi="Times New Roman" w:eastAsia="Times New Roman"/>
-          <w:sz w:val="24"/>
-          <w:szCs w:val="24"/>
-        </w:rPr>
-      </w:pPr>
-    </w:p>
-    <w:p>
-      <w:pPr>
-        <w:spacing w:after="0" w:line="480" w:lineRule="auto"/>
-        <w:jc w:val="both"/>
-        <w:rPr>
-          <w:rFonts w:ascii="Times New Roman" w:hAnsi="Times New Roman" w:eastAsia="Times New Roman"/>
-          <w:sz w:val="24"/>
-          <w:szCs w:val="24"/>
-        </w:rPr>
-      </w:pPr>
     </w:p>
     <w:p>
       <w:pPr>

</xml_diff>

<commit_message>
fix format chapter 1-3
</commit_message>
<xml_diff>
--- a/Chapter-3.docx
+++ b/Chapter-3.docx
@@ -7298,19 +7298,7 @@
           <w:szCs w:val="24"/>
           <w:shd w:val="clear" w:color="auto" w:fill="FFFFFF"/>
         </w:rPr>
-        <w:t xml:space="preserve">The Red Cross Muntinlupa Center's appointment and blood request processes are inefficient and prone to errors due to their reliance on phone calls, in-person visits, and record-keeping. Donors contact the center to schedule appointments, and staff check available slots and record information, leading to delays and higher no-show rates due to the lack of automated reminders. Similarly, recipients request blood by phone or in-person, with staff verifying inventory and coordinating pickups or deliveries. If the required blood type is unavailable, recipients are placed on a waiting </w:t>
-      </w:r>
-      <w:bookmarkStart w:id="0" w:name="_GoBack"/>
-      <w:bookmarkEnd w:id="0"/>
-      <w:r>
-        <w:rPr>
-          <w:rFonts w:ascii="Times New Roman" w:hAnsi="Times New Roman" w:eastAsia="Segoe UI" w:cs="Times New Roman"/>
-          <w:color w:val="0D0D0D"/>
-          <w:sz w:val="24"/>
-          <w:szCs w:val="24"/>
-          <w:shd w:val="clear" w:color="auto" w:fill="FFFFFF"/>
-        </w:rPr>
-        <w:t>list, and staff reach out to potential donors. This outdated communication method causes delays and hinders quick donor mobilization. An automated system is needed to enhance efficiency, reduce errors, and improve donor and recipient engagement.</w:t>
+        <w:t>The Red Cross Muntinlupa Center's appointment and blood request processes are inefficient and prone to errors due to their reliance on phone calls, in-person visits, and record-keeping. Donors contact the center to schedule appointments, and staff check available slots and record information, leading to delays and higher no-show rates due to the lack of automated reminders. Similarly, recipients request blood by phone or in-person, with staff verifying inventory and coordinating pickups or deliveries. If the required blood type is unavailable, recipients are placed on a waiting list, and staff reach out to potential donors. This outdated communication method causes delays and hinders quick donor mobilization. An automated system is needed to enhance efficiency, reduce errors, and improve donor and recipient engagement.</w:t>
       </w:r>
     </w:p>
     <w:p>
@@ -9149,12 +9137,6 @@
                   <w:insideH w:val="single" w:color="auto" w:sz="4" w:space="0"/>
                   <w:insideV w:val="single" w:color="auto" w:sz="4" w:space="0"/>
                 </w:tblBorders>
-                <w:tblCellMar>
-                  <w:top w:w="0" w:type="dxa"/>
-                  <w:left w:w="108" w:type="dxa"/>
-                  <w:bottom w:w="0" w:type="dxa"/>
-                  <w:right w:w="108" w:type="dxa"/>
-                </w:tblCellMar>
               </w:tblPrEx>
               <w:trPr>
                 <w:trHeight w:val="5996" w:hRule="atLeast"/>
@@ -9767,12 +9749,6 @@
                   <w:insideH w:val="single" w:color="auto" w:sz="4" w:space="0"/>
                   <w:insideV w:val="single" w:color="auto" w:sz="4" w:space="0"/>
                 </w:tblBorders>
-                <w:tblCellMar>
-                  <w:top w:w="0" w:type="dxa"/>
-                  <w:left w:w="108" w:type="dxa"/>
-                  <w:bottom w:w="0" w:type="dxa"/>
-                  <w:right w:w="108" w:type="dxa"/>
-                </w:tblCellMar>
               </w:tblPrEx>
               <w:trPr>
                 <w:trHeight w:val="791" w:hRule="atLeast"/>
@@ -10008,6 +9984,35 @@
     </w:p>
     <w:p>
       <w:pPr>
+        <w:keepNext w:val="0"/>
+        <w:keepLines w:val="0"/>
+        <w:pageBreakBefore w:val="0"/>
+        <w:widowControl w:val="0"/>
+        <w:kinsoku/>
+        <w:wordWrap/>
+        <w:overflowPunct/>
+        <w:topLinePunct w:val="0"/>
+        <w:autoSpaceDE/>
+        <w:autoSpaceDN/>
+        <w:bidi w:val="0"/>
+        <w:adjustRightInd/>
+        <w:snapToGrid/>
+        <w:spacing w:after="0" w:line="480" w:lineRule="auto"/>
+        <w:ind w:firstLine="720"/>
+        <w:jc w:val="both"/>
+        <w:textAlignment w:val="auto"/>
+        <w:rPr>
+          <w:rFonts w:hint="default" w:ascii="Times New Roman" w:hAnsi="Times New Roman" w:eastAsia="Times New Roman"/>
+          <w:b w:val="0"/>
+          <w:bCs/>
+          <w:kern w:val="2"/>
+          <w:sz w:val="24"/>
+          <w:szCs w:val="24"/>
+        </w:rPr>
+      </w:pPr>
+    </w:p>
+    <w:p>
+      <w:pPr>
         <w:spacing w:after="0" w:line="480" w:lineRule="auto"/>
         <w:jc w:val="both"/>
         <w:rPr>
@@ -12452,14 +12457,6 @@
         <w:gridCol w:w="5558"/>
       </w:tblGrid>
       <w:tr>
-        <w:tblPrEx>
-          <w:tblCellMar>
-            <w:top w:w="5" w:type="dxa"/>
-            <w:left w:w="106" w:type="dxa"/>
-            <w:bottom w:w="0" w:type="dxa"/>
-            <w:right w:w="5" w:type="dxa"/>
-          </w:tblCellMar>
-        </w:tblPrEx>
         <w:trPr>
           <w:trHeight w:val="619" w:hRule="atLeast"/>
           <w:jc w:val="center"/>
@@ -14139,6 +14136,7 @@
           <w:szCs w:val="24"/>
         </w:rPr>
       </w:pPr>
+      <w:bookmarkStart w:id="0" w:name="_GoBack"/>
       <w:r>
         <w:rPr>
           <w:rFonts w:ascii="Times New Roman" w:hAnsi="Times New Roman" w:eastAsia="Times New Roman" w:cs="Times New Roman"/>
@@ -15273,6 +15271,7 @@
         <w:t xml:space="preserve"> for evaluation. If approved for implementation, the complete system and its documentation will be submitted to the Red Cross Muntinlupa Center for deployment.</w:t>
       </w:r>
     </w:p>
+    <w:bookmarkEnd w:id="0"/>
     <w:sectPr>
       <w:headerReference r:id="rId5" w:type="default"/>
       <w:footerReference r:id="rId6" w:type="default"/>

</xml_diff>